<commit_message>
Oppdatert sluttrapport med avik
</commit_message>
<xml_diff>
--- a/Sluttrapport/Boligformidling sluttrapport.docx
+++ b/Sluttrapport/Boligformidling sluttrapport.docx
@@ -981,6 +981,7 @@
                                 <w:dataBinding w:prefixMappings="xmlns:ns0='http://schemas.openxmlformats.org/package/2006/metadata/core-properties' xmlns:ns1='http://purl.org/dc/elements/1.1/'" w:xpath="/ns0:coreProperties[1]/ns1:title[1]" w:storeItemID="{6C3C8BC8-F283-45AE-878A-BAB7291924A1}"/>
                                 <w:text/>
                               </w:sdtPr>
+                              <w:sdtEndPr/>
                               <w:sdtContent>
                                 <w:p>
                                   <w:pPr>
@@ -1014,6 +1015,7 @@
                                 <w:dataBinding w:prefixMappings="xmlns:ns0='http://schemas.openxmlformats.org/package/2006/metadata/core-properties' xmlns:ns1='http://purl.org/dc/elements/1.1/'" w:xpath="/ns0:coreProperties[1]/ns1:subject[1]" w:storeItemID="{6C3C8BC8-F283-45AE-878A-BAB7291924A1}"/>
                                 <w:text/>
                               </w:sdtPr>
+                              <w:sdtEndPr/>
                               <w:sdtContent>
                                 <w:p>
                                   <w:pPr>
@@ -1109,6 +1111,7 @@
                                   <w:calendar w:val="gregorian"/>
                                 </w:date>
                               </w:sdtPr>
+                              <w:sdtEndPr/>
                               <w:sdtContent>
                                 <w:p>
                                   <w:pPr>
@@ -1461,7 +1464,7 @@
                                         <pic:cNvPicPr/>
                                       </pic:nvPicPr>
                                       <pic:blipFill>
-                                        <a:blip r:embed="rId11">
+                                        <a:blip r:embed="rId10">
                                           <a:extLst>
                                             <a:ext uri="{28A0092B-C50C-407E-A947-70E740481C1C}">
                                               <a14:useLocalDpi xmlns:a14="http://schemas.microsoft.com/office/drawing/2010/main" val="0"/>
@@ -3008,122 +3011,6 @@
       </w:r>
       <w:bookmarkEnd w:id="1"/>
     </w:p>
-    <w:p/>
-    <w:p>
-      <w:proofErr w:type="gramStart"/>
-      <w:r>
-        <w:rPr>
-          <w:rFonts w:ascii="Verdana" w:hAnsi="Verdana"/>
-          <w:color w:val="000000"/>
-        </w:rPr>
-        <w:t>//</w:t>
-      </w:r>
-      <w:proofErr w:type="gramEnd"/>
-      <w:r>
-        <w:rPr>
-          <w:rFonts w:ascii="Verdana" w:hAnsi="Verdana"/>
-          <w:color w:val="000000"/>
-        </w:rPr>
-        <w:t>En</w:t>
-      </w:r>
-      <w:r>
-        <w:rPr>
-          <w:rStyle w:val="apple-converted-space"/>
-          <w:rFonts w:ascii="Verdana" w:hAnsi="Verdana"/>
-          <w:color w:val="000000"/>
-        </w:rPr>
-        <w:t> </w:t>
-      </w:r>
-      <w:r>
-        <w:rPr>
-          <w:rFonts w:ascii="Verdana" w:hAnsi="Verdana"/>
-          <w:b/>
-          <w:bCs/>
-          <w:color w:val="000000"/>
-        </w:rPr>
-        <w:t>produktdokumentasjon</w:t>
-      </w:r>
-      <w:r>
-        <w:rPr>
-          <w:rStyle w:val="apple-converted-space"/>
-          <w:rFonts w:ascii="Verdana" w:hAnsi="Verdana"/>
-          <w:color w:val="000000"/>
-        </w:rPr>
-        <w:t> </w:t>
-      </w:r>
-      <w:r>
-        <w:rPr>
-          <w:rFonts w:ascii="Verdana" w:hAnsi="Verdana"/>
-          <w:color w:val="000000"/>
-        </w:rPr>
-        <w:t>som beskriver hvordan systemet (programmet) er bygget opp og hvordan ting virker sammen. Dette "dokumentet" er til for den som vil sette seg inn i systemet, f.eks. for å kunne vedlikeholde det, videreutvikle det, endre det, eller evaluere det ved sensur!</w:t>
-      </w:r>
-      <w:r>
-        <w:rPr>
-          <w:rStyle w:val="apple-converted-space"/>
-          <w:rFonts w:ascii="Verdana" w:hAnsi="Verdana"/>
-          <w:color w:val="000000"/>
-        </w:rPr>
-        <w:t> </w:t>
-      </w:r>
-    </w:p>
-    <w:p>
-      <w:pPr>
-        <w:rPr>
-          <w:rFonts w:ascii="Verdana" w:hAnsi="Verdana"/>
-          <w:color w:val="000000"/>
-        </w:rPr>
-      </w:pPr>
-      <w:proofErr w:type="gramStart"/>
-      <w:r>
-        <w:rPr>
-          <w:rStyle w:val="apple-converted-space"/>
-          <w:rFonts w:ascii="Verdana" w:hAnsi="Verdana"/>
-          <w:color w:val="000000"/>
-        </w:rPr>
-        <w:t>//</w:t>
-      </w:r>
-      <w:proofErr w:type="gramEnd"/>
-      <w:r>
-        <w:rPr>
-          <w:rFonts w:ascii="Verdana" w:hAnsi="Verdana"/>
-          <w:color w:val="000000"/>
-        </w:rPr>
-        <w:t xml:space="preserve"> </w:t>
-      </w:r>
-      <w:r>
-        <w:rPr>
-          <w:rFonts w:ascii="Verdana" w:hAnsi="Verdana"/>
-          <w:color w:val="000000"/>
-        </w:rPr>
-        <w:t>Hvis dere ikke har rukket å innfri alle ønskene oppdragsgiveren har til programmet, må dere her skrive noe om hvilken funksjonalitet dere har prioritert og hvorfor, og hva som bør gjøres videre med programmet slik at andre programmerere kan fortsette der dere slapp.</w:t>
-      </w:r>
-    </w:p>
-    <w:p>
-      <w:proofErr w:type="gramStart"/>
-      <w:r>
-        <w:rPr>
-          <w:rFonts w:ascii="Verdana" w:hAnsi="Verdana"/>
-          <w:color w:val="000000"/>
-        </w:rPr>
-        <w:t>//</w:t>
-      </w:r>
-      <w:proofErr w:type="gramEnd"/>
-      <w:r>
-        <w:rPr>
-          <w:rFonts w:ascii="Verdana" w:hAnsi="Verdana"/>
-          <w:color w:val="000000"/>
-        </w:rPr>
-        <w:t xml:space="preserve"> </w:t>
-      </w:r>
-      <w:r>
-        <w:rPr>
-          <w:rFonts w:ascii="Verdana" w:hAnsi="Verdana"/>
-          <w:color w:val="000000"/>
-        </w:rPr>
-        <w:t>Har dere derimot lagt inn funksjonalitet utover oppdragsgiverens ønsker, bør dere også skrive noe om det.</w:t>
-      </w:r>
-    </w:p>
     <w:p>
       <w:pPr>
         <w:pStyle w:val="Overskrift2"/>
@@ -3145,6 +3032,12 @@
         </w:rPr>
         <w:t>Applikasjonen vil fungere som en portal for både kunder og kundebehandlere hvor kunder som ønsker å leie ut sine leiligheter kan registrere disse, og kunder som ønsker å leie leiligheter kan klikke og søke etter disse registrerte leilighetene. Igjennom en kundebehandler kan man opprette leiekontrakter mellom utleier og boligsøker.</w:t>
       </w:r>
+      <w:r>
+        <w:rPr>
+          <w:color w:val="000000"/>
+        </w:rPr>
+        <w:t xml:space="preserve"> For at kundebehandler skal ha oversikt over hvilke kunder som ønsker å opprette en kontrakt vil kontrakt forespørsler bli lagret i systemet.</w:t>
+      </w:r>
     </w:p>
     <w:p>
       <w:pPr>
@@ -3159,6 +3052,9 @@
       <w:pPr>
         <w:pStyle w:val="NormalWeb"/>
         <w:spacing w:before="0" w:beforeAutospacing="0" w:after="0" w:afterAutospacing="0"/>
+        <w:rPr>
+          <w:color w:val="000000"/>
+        </w:rPr>
       </w:pPr>
       <w:r>
         <w:rPr>
@@ -3166,21 +3062,18 @@
         </w:rPr>
         <w:t>Programmet kan eksempelvis installeres på datamaskiner i firmaets lokaler hvor besøkende kunder kan klikke igjennom katalogen, legge ut en ny annonse, melde seg opp til varsler. En kundebehandler har også denne applikasjonen installert og kan opprette kontrakter ut fra forespørsler ifra kunder. Det er slik at man må igjennom en kundebehandler for å opprette leiekontrakter.</w:t>
       </w:r>
-    </w:p>
-    <w:p>
-      <w:pPr>
-        <w:rPr>
-          <w:rFonts w:ascii="Times New Roman" w:hAnsi="Times New Roman" w:cs="Times New Roman"/>
-          <w:sz w:val="24"/>
-          <w:szCs w:val="24"/>
-        </w:rPr>
-      </w:pPr>
     </w:p>
     <w:p>
       <w:pPr>
         <w:pStyle w:val="NormalWeb"/>
         <w:spacing w:before="0" w:beforeAutospacing="0" w:after="0" w:afterAutospacing="0"/>
       </w:pPr>
+    </w:p>
+    <w:p>
+      <w:pPr>
+        <w:pStyle w:val="NormalWeb"/>
+        <w:spacing w:before="0" w:beforeAutospacing="0" w:after="0" w:afterAutospacing="0"/>
+      </w:pPr>
       <w:r>
         <w:rPr>
           <w:color w:val="000000"/>
@@ -3206,16 +3099,8 @@
       <w:pPr>
         <w:pStyle w:val="Overskrift2"/>
       </w:pPr>
-      <w:bookmarkStart w:id="3" w:name="_Toc387928108"/>
-      <w:r>
-        <w:t>Ramme</w:t>
-      </w:r>
-      <w:bookmarkEnd w:id="3"/>
-      <w:r>
-        <w:t>verk</w:t>
-      </w:r>
-      <w:r>
-        <w:t xml:space="preserve"> / Utgangspunkt</w:t>
+      <w:r>
+        <w:t>Rammeverk</w:t>
       </w:r>
     </w:p>
     <w:p>
@@ -3241,14 +3126,7 @@
         <w:rPr>
           <w:color w:val="000000"/>
         </w:rPr>
-        <w:t xml:space="preserve"> antall kunder, </w:t>
-      </w:r>
-      <w:r>
-        <w:rPr>
-          <w:color w:val="000000"/>
-        </w:rPr>
-        <w:lastRenderedPageBreak/>
-        <w:t xml:space="preserve">og applikasjonen har derfor blitt utviklet med tanke på </w:t>
+        <w:t xml:space="preserve"> antall kunder, og applikasjonen har derfor blitt utviklet med tanke på </w:t>
       </w:r>
       <w:proofErr w:type="spellStart"/>
       <w:r>
@@ -3355,11 +3233,12 @@
       <w:pPr>
         <w:pStyle w:val="Overskrift2"/>
       </w:pPr>
-      <w:bookmarkStart w:id="4" w:name="_Toc387928109"/>
-      <w:r>
+      <w:bookmarkStart w:id="3" w:name="_Toc387928109"/>
+      <w:r>
+        <w:lastRenderedPageBreak/>
         <w:t>Programstruktur</w:t>
       </w:r>
-      <w:bookmarkEnd w:id="4"/>
+      <w:bookmarkEnd w:id="3"/>
     </w:p>
     <w:p/>
     <w:p>
@@ -3390,7 +3269,7 @@
           <w:lang w:eastAsia="nb-NO"/>
         </w:rPr>
         <w:drawing>
-          <wp:inline distT="0" distB="0" distL="0" distR="0">
+          <wp:inline distT="0" distB="0" distL="0" distR="0" wp14:anchorId="5D99454D" wp14:editId="5C048392">
             <wp:extent cx="5760720" cy="3435766"/>
             <wp:effectExtent l="0" t="0" r="0" b="0"/>
             <wp:docPr id="1" name="Bilde 1" descr="Class_Inheritance.png"/>
@@ -3407,7 +3286,7 @@
                     </pic:cNvPicPr>
                   </pic:nvPicPr>
                   <pic:blipFill>
-                    <a:blip r:embed="rId12">
+                    <a:blip r:embed="rId11">
                       <a:extLst>
                         <a:ext uri="{28A0092B-C50C-407E-A947-70E740481C1C}">
                           <a14:useLocalDpi xmlns:a14="http://schemas.microsoft.com/office/drawing/2010/main" val="0"/>
@@ -3564,7 +3443,6 @@
           <w:szCs w:val="23"/>
           <w:lang w:eastAsia="nb-NO"/>
         </w:rPr>
-        <w:lastRenderedPageBreak/>
         <w:t xml:space="preserve">Programmet er også delt inn i </w:t>
       </w:r>
       <w:proofErr w:type="spellStart"/>
@@ -4149,21 +4027,15 @@
       </w:r>
     </w:p>
     <w:p>
-      <w:pPr>
-        <w:pStyle w:val="Overskrift2"/>
-      </w:pPr>
-      <w:bookmarkStart w:id="5" w:name="_Toc387928112"/>
-      <w:r>
-        <w:rPr>
-          <w:rFonts w:ascii="Verdana" w:hAnsi="Verdana"/>
+      <w:bookmarkStart w:id="4" w:name="_Toc387928112"/>
+      <w:r>
+        <w:rPr>
           <w:noProof/>
-          <w:color w:val="000000"/>
-          <w:sz w:val="23"/>
-          <w:szCs w:val="23"/>
           <w:lang w:eastAsia="nb-NO"/>
         </w:rPr>
+        <w:lastRenderedPageBreak/>
         <w:drawing>
-          <wp:inline distT="0" distB="0" distL="0" distR="0" wp14:anchorId="132B1FD1" wp14:editId="787057D5">
+          <wp:inline distT="0" distB="0" distL="0" distR="0" wp14:anchorId="4788AC4C" wp14:editId="6146B327">
             <wp:extent cx="5760720" cy="2841955"/>
             <wp:effectExtent l="0" t="0" r="0" b="0"/>
             <wp:docPr id="2" name="Bilde 2" descr="Diagram_MP_SP_Relasjon.png"/>
@@ -4180,7 +4052,7 @@
                     </pic:cNvPicPr>
                   </pic:nvPicPr>
                   <pic:blipFill>
-                    <a:blip r:embed="rId13">
+                    <a:blip r:embed="rId12">
                       <a:extLst>
                         <a:ext uri="{28A0092B-C50C-407E-A947-70E740481C1C}">
                           <a14:useLocalDpi xmlns:a14="http://schemas.microsoft.com/office/drawing/2010/main" val="0"/>
@@ -4212,19 +4084,15 @@
         </w:drawing>
       </w:r>
     </w:p>
+    <w:p/>
     <w:p>
       <w:pPr>
         <w:pStyle w:val="Overskrift2"/>
       </w:pPr>
-    </w:p>
-    <w:p>
-      <w:pPr>
-        <w:pStyle w:val="Overskrift2"/>
-      </w:pPr>
       <w:r>
         <w:t>Datastruktur</w:t>
       </w:r>
-      <w:bookmarkEnd w:id="5"/>
+      <w:bookmarkEnd w:id="4"/>
     </w:p>
     <w:p>
       <w:r>
@@ -4242,6 +4110,7 @@
       <w:pPr>
         <w:pStyle w:val="NormalWeb"/>
         <w:spacing w:before="0" w:beforeAutospacing="0" w:after="0" w:afterAutospacing="0"/>
+        <w:jc w:val="center"/>
         <w:rPr>
           <w:color w:val="000000"/>
         </w:rPr>
@@ -4253,7 +4122,7 @@
         </w:rPr>
         <w:lastRenderedPageBreak/>
         <w:drawing>
-          <wp:inline distT="0" distB="0" distL="0" distR="0" wp14:anchorId="107EBA5E" wp14:editId="68C06F67">
+          <wp:inline distT="0" distB="0" distL="0" distR="0" wp14:anchorId="2EAFBB9C" wp14:editId="26BD1847">
             <wp:extent cx="4524375" cy="4387725"/>
             <wp:effectExtent l="0" t="0" r="0" b="0"/>
             <wp:docPr id="7" name="Bilde 7"/>
@@ -4268,7 +4137,7 @@
                     <pic:cNvPicPr/>
                   </pic:nvPicPr>
                   <pic:blipFill>
-                    <a:blip r:embed="rId14" cstate="print">
+                    <a:blip r:embed="rId13" cstate="print">
                       <a:extLst>
                         <a:ext uri="{28A0092B-C50C-407E-A947-70E740481C1C}">
                           <a14:useLocalDpi xmlns:a14="http://schemas.microsoft.com/office/drawing/2010/main" val="0"/>
@@ -4392,28 +4261,10 @@
     </w:p>
     <w:p>
       <w:pPr>
-        <w:pStyle w:val="NormalWeb"/>
-        <w:spacing w:before="0" w:beforeAutospacing="0" w:after="0" w:afterAutospacing="0"/>
-        <w:rPr>
-          <w:color w:val="000000"/>
-        </w:rPr>
-      </w:pPr>
-    </w:p>
-    <w:p>
-      <w:pPr>
-        <w:pStyle w:val="Overskrift2"/>
-      </w:pPr>
-      <w:proofErr w:type="spellStart"/>
-      <w:r>
-        <w:t>Stuff</w:t>
-      </w:r>
-      <w:proofErr w:type="spellEnd"/>
-    </w:p>
-    <w:p>
-      <w:pPr>
         <w:spacing w:after="0" w:line="240" w:lineRule="auto"/>
-        <w:rPr>
-          <w:rFonts w:ascii="Times New Roman" w:eastAsia="Times New Roman" w:hAnsi="Times New Roman" w:cs="Times New Roman"/>
+        <w:textAlignment w:val="baseline"/>
+        <w:rPr>
+          <w:rFonts w:ascii="Verdana" w:eastAsia="Times New Roman" w:hAnsi="Verdana" w:cs="Times New Roman"/>
           <w:color w:val="000000"/>
           <w:sz w:val="24"/>
           <w:szCs w:val="24"/>
@@ -4423,312 +4274,34 @@
     </w:p>
     <w:p>
       <w:pPr>
-        <w:spacing w:after="0" w:line="240" w:lineRule="auto"/>
-        <w:rPr>
-          <w:rFonts w:ascii="Times New Roman" w:eastAsia="Times New Roman" w:hAnsi="Times New Roman" w:cs="Times New Roman"/>
-          <w:color w:val="000000"/>
-          <w:sz w:val="24"/>
-          <w:szCs w:val="24"/>
-          <w:lang w:eastAsia="nb-NO"/>
-        </w:rPr>
-      </w:pPr>
-      <w:r>
-        <w:rPr>
-          <w:rFonts w:ascii="Times New Roman" w:eastAsia="Times New Roman" w:hAnsi="Times New Roman" w:cs="Times New Roman"/>
-          <w:color w:val="000000"/>
-          <w:sz w:val="24"/>
-          <w:szCs w:val="24"/>
-          <w:lang w:eastAsia="nb-NO"/>
-        </w:rPr>
-        <w:t xml:space="preserve">For å gjøre program koden mest oversiktlig og justerbar har vi valgt å dele programmet i flere klasse typer. Database klassene og dens arvinger </w:t>
-      </w:r>
-      <w:proofErr w:type="spellStart"/>
-      <w:r>
-        <w:rPr>
-          <w:rFonts w:ascii="Times New Roman" w:eastAsia="Times New Roman" w:hAnsi="Times New Roman" w:cs="Times New Roman"/>
-          <w:color w:val="000000"/>
-          <w:sz w:val="24"/>
-          <w:szCs w:val="24"/>
-          <w:lang w:eastAsia="nb-NO"/>
-        </w:rPr>
-        <w:t>Data_XXX</w:t>
-      </w:r>
-      <w:proofErr w:type="spellEnd"/>
-      <w:r>
-        <w:rPr>
-          <w:rFonts w:ascii="Times New Roman" w:eastAsia="Times New Roman" w:hAnsi="Times New Roman" w:cs="Times New Roman"/>
-          <w:color w:val="000000"/>
-          <w:sz w:val="24"/>
-          <w:szCs w:val="24"/>
-          <w:lang w:eastAsia="nb-NO"/>
-        </w:rPr>
-        <w:t xml:space="preserve"> inneholder SQL kommandoene som blir kjørt mot en MySQL server, og returnerer bearbeidet informasjon ifra databasen. </w:t>
-      </w:r>
-    </w:p>
-    <w:p>
-      <w:pPr>
-        <w:spacing w:after="0" w:line="240" w:lineRule="auto"/>
-        <w:rPr>
-          <w:rFonts w:ascii="Times New Roman" w:eastAsia="Times New Roman" w:hAnsi="Times New Roman" w:cs="Times New Roman"/>
-          <w:color w:val="000000"/>
-          <w:sz w:val="24"/>
-          <w:szCs w:val="24"/>
-          <w:lang w:eastAsia="nb-NO"/>
-        </w:rPr>
-      </w:pPr>
-    </w:p>
-    <w:p>
-      <w:pPr>
-        <w:spacing w:after="0" w:line="240" w:lineRule="auto"/>
-        <w:rPr>
-          <w:rFonts w:ascii="Times New Roman" w:eastAsia="Times New Roman" w:hAnsi="Times New Roman" w:cs="Times New Roman"/>
-          <w:color w:val="000000"/>
-          <w:sz w:val="24"/>
-          <w:szCs w:val="24"/>
-          <w:lang w:eastAsia="nb-NO"/>
-        </w:rPr>
-      </w:pPr>
-      <w:r>
-        <w:rPr>
-          <w:rFonts w:ascii="Times New Roman" w:eastAsia="Times New Roman" w:hAnsi="Times New Roman" w:cs="Times New Roman"/>
-          <w:color w:val="000000"/>
-          <w:sz w:val="24"/>
-          <w:szCs w:val="24"/>
-          <w:lang w:eastAsia="nb-NO"/>
-        </w:rPr>
-        <w:t>Allerede i kravspesifikasjonen valgte vi å dele SQL databehandlingen mest mulig ifra GUI klassene. Av flere grunner:</w:t>
-      </w:r>
-    </w:p>
-    <w:p>
-      <w:pPr>
-        <w:spacing w:after="0" w:line="240" w:lineRule="auto"/>
-        <w:rPr>
-          <w:rFonts w:ascii="Times New Roman" w:eastAsia="Times New Roman" w:hAnsi="Times New Roman" w:cs="Times New Roman"/>
-          <w:color w:val="000000"/>
-          <w:sz w:val="24"/>
-          <w:szCs w:val="24"/>
-          <w:lang w:eastAsia="nb-NO"/>
-        </w:rPr>
-      </w:pPr>
-    </w:p>
-    <w:p>
-      <w:pPr>
-        <w:numPr>
-          <w:ilvl w:val="0"/>
-          <w:numId w:val="20"/>
-        </w:numPr>
-        <w:spacing w:after="0" w:line="240" w:lineRule="auto"/>
-        <w:textAlignment w:val="baseline"/>
-        <w:rPr>
-          <w:rFonts w:ascii="Times New Roman" w:eastAsia="Times New Roman" w:hAnsi="Times New Roman" w:cs="Times New Roman"/>
-          <w:color w:val="000000"/>
-          <w:sz w:val="24"/>
-          <w:szCs w:val="24"/>
-          <w:lang w:eastAsia="nb-NO"/>
-        </w:rPr>
-      </w:pPr>
-      <w:r>
-        <w:rPr>
-          <w:rFonts w:ascii="Times New Roman" w:eastAsia="Times New Roman" w:hAnsi="Times New Roman" w:cs="Times New Roman"/>
-          <w:color w:val="000000"/>
-          <w:sz w:val="24"/>
-          <w:szCs w:val="24"/>
-          <w:lang w:eastAsia="nb-NO"/>
-        </w:rPr>
-        <w:t>Videreutvikling: En framtidig programmerer trenger ikke direkte å forholde seg til databasen og dens struktur, men heller bruker metoder og objekter til å manipulere databasen.</w:t>
-      </w:r>
-    </w:p>
-    <w:p>
-      <w:pPr>
-        <w:numPr>
-          <w:ilvl w:val="0"/>
-          <w:numId w:val="20"/>
-        </w:numPr>
-        <w:spacing w:after="0" w:line="240" w:lineRule="auto"/>
-        <w:textAlignment w:val="baseline"/>
-        <w:rPr>
-          <w:rFonts w:ascii="Times New Roman" w:eastAsia="Times New Roman" w:hAnsi="Times New Roman" w:cs="Times New Roman"/>
-          <w:color w:val="000000"/>
-          <w:sz w:val="24"/>
-          <w:szCs w:val="24"/>
-          <w:lang w:eastAsia="nb-NO"/>
-        </w:rPr>
-      </w:pPr>
-      <w:r>
-        <w:rPr>
-          <w:rFonts w:ascii="Times New Roman" w:eastAsia="Times New Roman" w:hAnsi="Times New Roman" w:cs="Times New Roman"/>
-          <w:color w:val="000000"/>
-          <w:sz w:val="24"/>
-          <w:szCs w:val="24"/>
-          <w:lang w:eastAsia="nb-NO"/>
-        </w:rPr>
-        <w:t xml:space="preserve">Samkjøring mellom utviklerne: For å minske dobbelt koding av SQL kommandoer er det bedre å samle like SQL kommandoer slik at et gruppemedlem ikke trenger å sette seg inn i alle </w:t>
-      </w:r>
-      <w:proofErr w:type="gramStart"/>
-      <w:r>
-        <w:rPr>
-          <w:rFonts w:ascii="Times New Roman" w:eastAsia="Times New Roman" w:hAnsi="Times New Roman" w:cs="Times New Roman"/>
-          <w:color w:val="000000"/>
-          <w:sz w:val="24"/>
-          <w:szCs w:val="24"/>
-          <w:lang w:eastAsia="nb-NO"/>
-        </w:rPr>
-        <w:t>database</w:t>
-      </w:r>
-      <w:proofErr w:type="gramEnd"/>
-      <w:r>
-        <w:rPr>
-          <w:rFonts w:ascii="Times New Roman" w:eastAsia="Times New Roman" w:hAnsi="Times New Roman" w:cs="Times New Roman"/>
-          <w:color w:val="000000"/>
-          <w:sz w:val="24"/>
-          <w:szCs w:val="24"/>
-          <w:lang w:eastAsia="nb-NO"/>
-        </w:rPr>
-        <w:t xml:space="preserve"> kommandoene, men heller fokusere på sine oppgaver. </w:t>
-      </w:r>
-    </w:p>
-    <w:p>
-      <w:pPr>
-        <w:numPr>
-          <w:ilvl w:val="0"/>
-          <w:numId w:val="20"/>
-        </w:numPr>
-        <w:spacing w:after="0" w:line="240" w:lineRule="auto"/>
-        <w:textAlignment w:val="baseline"/>
-        <w:rPr>
-          <w:rFonts w:ascii="Times New Roman" w:eastAsia="Times New Roman" w:hAnsi="Times New Roman" w:cs="Times New Roman"/>
-          <w:color w:val="000000"/>
-          <w:sz w:val="24"/>
-          <w:szCs w:val="24"/>
-          <w:lang w:eastAsia="nb-NO"/>
-        </w:rPr>
-      </w:pPr>
-      <w:r>
-        <w:rPr>
-          <w:rFonts w:ascii="Times New Roman" w:eastAsia="Times New Roman" w:hAnsi="Times New Roman" w:cs="Times New Roman"/>
-          <w:color w:val="000000"/>
-          <w:sz w:val="24"/>
-          <w:szCs w:val="24"/>
-          <w:lang w:eastAsia="nb-NO"/>
-        </w:rPr>
-        <w:t xml:space="preserve">Oversikt: Ved å se igjennom </w:t>
-      </w:r>
-      <w:proofErr w:type="spellStart"/>
-      <w:r>
-        <w:rPr>
-          <w:rFonts w:ascii="Times New Roman" w:eastAsia="Times New Roman" w:hAnsi="Times New Roman" w:cs="Times New Roman"/>
-          <w:color w:val="000000"/>
-          <w:sz w:val="24"/>
-          <w:szCs w:val="24"/>
-          <w:lang w:eastAsia="nb-NO"/>
-        </w:rPr>
-        <w:t>Data_XXX</w:t>
-      </w:r>
-      <w:proofErr w:type="spellEnd"/>
-      <w:r>
-        <w:rPr>
-          <w:rFonts w:ascii="Times New Roman" w:eastAsia="Times New Roman" w:hAnsi="Times New Roman" w:cs="Times New Roman"/>
-          <w:color w:val="000000"/>
-          <w:sz w:val="24"/>
-          <w:szCs w:val="24"/>
-          <w:lang w:eastAsia="nb-NO"/>
-        </w:rPr>
-        <w:t xml:space="preserve"> klassene får man en god oversikt over hvordan databasen fungerer, og hvordan man selv skal kunne lage sine egne SQL kommandoer.</w:t>
-      </w:r>
-    </w:p>
-    <w:p>
-      <w:pPr>
-        <w:spacing w:after="0" w:line="240" w:lineRule="auto"/>
-        <w:textAlignment w:val="baseline"/>
-        <w:rPr>
-          <w:rFonts w:ascii="Verdana" w:eastAsia="Times New Roman" w:hAnsi="Verdana" w:cs="Times New Roman"/>
-          <w:color w:val="000000"/>
-          <w:sz w:val="24"/>
-          <w:szCs w:val="24"/>
-          <w:lang w:eastAsia="nb-NO"/>
-        </w:rPr>
-      </w:pPr>
-    </w:p>
-    <w:p>
-      <w:pPr>
-        <w:spacing w:after="0" w:line="240" w:lineRule="auto"/>
-        <w:textAlignment w:val="baseline"/>
-        <w:rPr>
-          <w:rFonts w:ascii="Verdana" w:eastAsia="Times New Roman" w:hAnsi="Verdana" w:cs="Times New Roman"/>
-          <w:color w:val="000000"/>
-          <w:sz w:val="24"/>
-          <w:szCs w:val="24"/>
-          <w:lang w:eastAsia="nb-NO"/>
-        </w:rPr>
-      </w:pPr>
-    </w:p>
-    <w:p>
-      <w:pPr>
         <w:pStyle w:val="Overskrift2"/>
       </w:pPr>
-      <w:bookmarkStart w:id="6" w:name="_Toc387928111"/>
+      <w:bookmarkStart w:id="5" w:name="_Toc387928111"/>
       <w:r>
         <w:t>Avvik ifra oppdragsgivers ønsker</w:t>
       </w:r>
-      <w:bookmarkEnd w:id="6"/>
+      <w:bookmarkEnd w:id="5"/>
       <w:r>
         <w:t xml:space="preserve"> </w:t>
       </w:r>
-      <w:proofErr w:type="gramStart"/>
-      <w:r>
-        <w:t>//</w:t>
-      </w:r>
-      <w:proofErr w:type="gramEnd"/>
-      <w:r>
-        <w:t xml:space="preserve"> ting som ble lagt til, og ting som ble tatt vekk</w:t>
-      </w:r>
     </w:p>
     <w:p/>
     <w:p>
-      <w:pPr>
-        <w:spacing w:after="0" w:line="240" w:lineRule="auto"/>
-        <w:textAlignment w:val="baseline"/>
-        <w:rPr>
-          <w:rFonts w:ascii="Times New Roman" w:eastAsia="Times New Roman" w:hAnsi="Times New Roman" w:cs="Times New Roman"/>
-          <w:color w:val="000000"/>
-          <w:sz w:val="24"/>
-          <w:szCs w:val="24"/>
-          <w:lang w:eastAsia="nb-NO"/>
-        </w:rPr>
-      </w:pPr>
-      <w:r>
-        <w:rPr>
-          <w:rFonts w:ascii="Times New Roman" w:eastAsia="Times New Roman" w:hAnsi="Times New Roman" w:cs="Times New Roman"/>
-          <w:color w:val="000000"/>
-          <w:sz w:val="24"/>
-          <w:szCs w:val="24"/>
-          <w:lang w:eastAsia="nb-NO"/>
-        </w:rPr>
-        <w:t xml:space="preserve">Datastruktur </w:t>
-      </w:r>
-      <w:proofErr w:type="gramStart"/>
-      <w:r>
-        <w:rPr>
-          <w:rFonts w:ascii="Times New Roman" w:eastAsia="Times New Roman" w:hAnsi="Times New Roman" w:cs="Times New Roman"/>
-          <w:color w:val="000000"/>
-          <w:sz w:val="24"/>
-          <w:szCs w:val="24"/>
-          <w:lang w:eastAsia="nb-NO"/>
-        </w:rPr>
-        <w:t>//</w:t>
-      </w:r>
-      <w:proofErr w:type="gramEnd"/>
-      <w:r>
-        <w:rPr>
-          <w:rFonts w:ascii="Times New Roman" w:eastAsia="Times New Roman" w:hAnsi="Times New Roman" w:cs="Times New Roman"/>
-          <w:color w:val="000000"/>
-          <w:sz w:val="24"/>
-          <w:szCs w:val="24"/>
-          <w:lang w:eastAsia="nb-NO"/>
-        </w:rPr>
-        <w:t>se datastruktur ovenfor</w:t>
-      </w:r>
-    </w:p>
+      <w:r>
+        <w:t>Ettersom applikasjonen ble utviklet tok vi flere egne valg, hvor flere av dem viket fra oppdragsgiverens ønsker. Vi følte at noen av ønskene kunne bli implementert bedre, mens andre ønsker var unødvendig for applikasjonen som vi hadde i tankene.</w:t>
+      </w:r>
+    </w:p>
+    <w:p>
+      <w:r>
+        <w:t>Av de kravene som oppdragsgiveren stilte, som vi føler kunne blitt implementer bedre var datastrukturen. Istedenfor å lagre data lokalt, valgte vi å lagre dataen i en database.  I avsnittet ovenfor om datastruktur ligger mer informasjon om hvorfor vi valgte dette alternativet framfor lokal lagring.</w:t>
+      </w:r>
+    </w:p>
+    <w:p>
+      <w:r>
+        <w:t>Nedenfor ligger to lister over avvik ifra oppdragsgiverens ønsker. Den første listen viser funksjonaliteter som ble lagt til, som viket fra oppdragsgiverens ønsker, mens den andre viser oversikt over ønsker som ikke ble lagt til applikasjonen.</w:t>
+      </w:r>
+    </w:p>
+    <w:p/>
     <w:p/>
     <w:p>
       <w:pPr>
@@ -4790,6 +4363,16 @@
         </w:rPr>
         <w:t>Oppgradert søkefunksjon</w:t>
       </w:r>
+      <w:r>
+        <w:rPr>
+          <w:rFonts w:ascii="Times New Roman" w:eastAsia="Times New Roman" w:hAnsi="Times New Roman" w:cs="Times New Roman"/>
+          <w:color w:val="000000"/>
+          <w:sz w:val="24"/>
+          <w:szCs w:val="24"/>
+          <w:lang w:eastAsia="nb-NO"/>
+        </w:rPr>
+        <w:t xml:space="preserve"> på boliger</w:t>
+      </w:r>
     </w:p>
     <w:p>
       <w:pPr>
@@ -4818,6 +4401,18 @@
         </w:rPr>
         <w:t>Kundebehandler</w:t>
       </w:r>
+      <w:r>
+        <w:rPr>
+          <w:rFonts w:ascii="Times New Roman" w:eastAsia="Times New Roman" w:hAnsi="Times New Roman" w:cs="Times New Roman"/>
+          <w:color w:val="000000"/>
+          <w:sz w:val="24"/>
+          <w:szCs w:val="24"/>
+          <w:lang w:eastAsia="nb-NO"/>
+        </w:rPr>
+        <w:t>e</w:t>
+      </w:r>
+      <w:bookmarkStart w:id="6" w:name="_GoBack"/>
+      <w:bookmarkEnd w:id="6"/>
     </w:p>
     <w:p>
       <w:pPr>
@@ -4844,8 +4439,90 @@
           <w:szCs w:val="24"/>
           <w:lang w:eastAsia="nb-NO"/>
         </w:rPr>
-        <w:t>Felt for bruker(Opprettet dato)</w:t>
-      </w:r>
+        <w:t>Kontrakt f</w:t>
+      </w:r>
+      <w:r>
+        <w:rPr>
+          <w:rFonts w:ascii="Times New Roman" w:eastAsia="Times New Roman" w:hAnsi="Times New Roman" w:cs="Times New Roman"/>
+          <w:color w:val="000000"/>
+          <w:sz w:val="24"/>
+          <w:szCs w:val="24"/>
+          <w:lang w:eastAsia="nb-NO"/>
+        </w:rPr>
+        <w:t>orespørsler</w:t>
+      </w:r>
+    </w:p>
+    <w:p>
+      <w:pPr>
+        <w:pStyle w:val="Listeavsnitt"/>
+        <w:numPr>
+          <w:ilvl w:val="0"/>
+          <w:numId w:val="32"/>
+        </w:numPr>
+        <w:spacing w:after="0" w:line="240" w:lineRule="auto"/>
+        <w:textAlignment w:val="baseline"/>
+        <w:rPr>
+          <w:rFonts w:ascii="Times New Roman" w:eastAsia="Times New Roman" w:hAnsi="Times New Roman" w:cs="Times New Roman"/>
+          <w:color w:val="000000"/>
+          <w:sz w:val="24"/>
+          <w:szCs w:val="24"/>
+          <w:lang w:eastAsia="nb-NO"/>
+        </w:rPr>
+      </w:pPr>
+      <w:r>
+        <w:rPr>
+          <w:rFonts w:ascii="Times New Roman" w:eastAsia="Times New Roman" w:hAnsi="Times New Roman" w:cs="Times New Roman"/>
+          <w:color w:val="000000"/>
+          <w:sz w:val="24"/>
+          <w:szCs w:val="24"/>
+          <w:lang w:eastAsia="nb-NO"/>
+        </w:rPr>
+        <w:t>B</w:t>
+      </w:r>
+      <w:r>
+        <w:rPr>
+          <w:rFonts w:ascii="Times New Roman" w:eastAsia="Times New Roman" w:hAnsi="Times New Roman" w:cs="Times New Roman"/>
+          <w:color w:val="000000"/>
+          <w:sz w:val="24"/>
+          <w:szCs w:val="24"/>
+          <w:lang w:eastAsia="nb-NO"/>
+        </w:rPr>
+        <w:t>ruker</w:t>
+      </w:r>
+      <w:r>
+        <w:rPr>
+          <w:rFonts w:ascii="Times New Roman" w:eastAsia="Times New Roman" w:hAnsi="Times New Roman" w:cs="Times New Roman"/>
+          <w:color w:val="000000"/>
+          <w:sz w:val="24"/>
+          <w:szCs w:val="24"/>
+          <w:lang w:eastAsia="nb-NO"/>
+        </w:rPr>
+        <w:t xml:space="preserve"> info (opprettelses</w:t>
+      </w:r>
+      <w:r>
+        <w:rPr>
+          <w:rFonts w:ascii="Times New Roman" w:eastAsia="Times New Roman" w:hAnsi="Times New Roman" w:cs="Times New Roman"/>
+          <w:color w:val="000000"/>
+          <w:sz w:val="24"/>
+          <w:szCs w:val="24"/>
+          <w:lang w:eastAsia="nb-NO"/>
+        </w:rPr>
+        <w:t xml:space="preserve"> dato)</w:t>
+      </w:r>
+    </w:p>
+    <w:p>
+      <w:pPr>
+        <w:pStyle w:val="Listeavsnitt"/>
+        <w:spacing w:after="0" w:line="240" w:lineRule="auto"/>
+        <w:textAlignment w:val="baseline"/>
+        <w:rPr>
+          <w:rFonts w:ascii="Times New Roman" w:eastAsia="Times New Roman" w:hAnsi="Times New Roman" w:cs="Times New Roman"/>
+          <w:color w:val="000000"/>
+          <w:sz w:val="24"/>
+          <w:szCs w:val="24"/>
+          <w:lang w:eastAsia="nb-NO"/>
+        </w:rPr>
+      </w:pPr>
     </w:p>
     <w:p>
       <w:pPr>
@@ -4919,7 +4596,27 @@
           <w:szCs w:val="24"/>
           <w:lang w:eastAsia="nb-NO"/>
         </w:rPr>
-        <w:t xml:space="preserve"> info, arbeidsforhold</w:t>
+        <w:t xml:space="preserve"> info (</w:t>
+      </w:r>
+      <w:r>
+        <w:rPr>
+          <w:rFonts w:ascii="Times New Roman" w:eastAsia="Times New Roman" w:hAnsi="Times New Roman" w:cs="Times New Roman"/>
+          <w:color w:val="000000"/>
+          <w:sz w:val="24"/>
+          <w:szCs w:val="24"/>
+          <w:lang w:eastAsia="nb-NO"/>
+        </w:rPr>
+        <w:t>arbeidsforhold</w:t>
+      </w:r>
+      <w:r>
+        <w:rPr>
+          <w:rFonts w:ascii="Times New Roman" w:eastAsia="Times New Roman" w:hAnsi="Times New Roman" w:cs="Times New Roman"/>
+          <w:color w:val="000000"/>
+          <w:sz w:val="24"/>
+          <w:szCs w:val="24"/>
+          <w:lang w:eastAsia="nb-NO"/>
+        </w:rPr>
+        <w:t>)</w:t>
       </w:r>
     </w:p>
     <w:p>
@@ -4947,7 +4644,27 @@
           <w:szCs w:val="24"/>
           <w:lang w:eastAsia="nb-NO"/>
         </w:rPr>
-        <w:t>Krav til bolig, beliggenhet</w:t>
+        <w:t>Bolig krav for boligsøker (</w:t>
+      </w:r>
+      <w:r>
+        <w:rPr>
+          <w:rFonts w:ascii="Times New Roman" w:eastAsia="Times New Roman" w:hAnsi="Times New Roman" w:cs="Times New Roman"/>
+          <w:color w:val="000000"/>
+          <w:sz w:val="24"/>
+          <w:szCs w:val="24"/>
+          <w:lang w:eastAsia="nb-NO"/>
+        </w:rPr>
+        <w:t>beliggenhet</w:t>
+      </w:r>
+      <w:r>
+        <w:rPr>
+          <w:rFonts w:ascii="Times New Roman" w:eastAsia="Times New Roman" w:hAnsi="Times New Roman" w:cs="Times New Roman"/>
+          <w:color w:val="000000"/>
+          <w:sz w:val="24"/>
+          <w:szCs w:val="24"/>
+          <w:lang w:eastAsia="nb-NO"/>
+        </w:rPr>
+        <w:t>)</w:t>
       </w:r>
     </w:p>
     <w:p>
@@ -4975,7 +4692,7 @@
           <w:szCs w:val="24"/>
           <w:lang w:eastAsia="nb-NO"/>
         </w:rPr>
-        <w:t>Utskrift av alle registrerte boligsøkere(med krav)</w:t>
+        <w:t>Utskrift av alle registrerte boligsøkere</w:t>
       </w:r>
     </w:p>
     <w:p>
@@ -5245,6 +4962,12 @@
           <w:sz w:val="24"/>
         </w:rPr>
       </w:pPr>
+      <w:r>
+        <w:rPr>
+          <w:sz w:val="24"/>
+        </w:rPr>
+        <w:t>«</w:t>
+      </w:r>
       <w:proofErr w:type="spellStart"/>
       <w:r>
         <w:rPr>
@@ -5253,6 +4976,12 @@
         <w:t>Threading</w:t>
       </w:r>
       <w:proofErr w:type="spellEnd"/>
+      <w:r>
+        <w:rPr>
+          <w:sz w:val="24"/>
+        </w:rPr>
+        <w:t>»</w:t>
+      </w:r>
       <w:r>
         <w:rPr>
           <w:sz w:val="24"/>
@@ -5311,7 +5040,6 @@
         <w:rPr>
           <w:sz w:val="24"/>
         </w:rPr>
-        <w:lastRenderedPageBreak/>
         <w:t>Kryptering/</w:t>
       </w:r>
       <w:proofErr w:type="spellStart"/>
@@ -5319,7 +5047,13 @@
         <w:rPr>
           <w:sz w:val="24"/>
         </w:rPr>
-        <w:t>Hashing</w:t>
+        <w:t>h</w:t>
+      </w:r>
+      <w:r>
+        <w:rPr>
+          <w:sz w:val="24"/>
+        </w:rPr>
+        <w:t>ashing</w:t>
       </w:r>
       <w:proofErr w:type="spellEnd"/>
       <w:r>
@@ -6200,7 +5934,7 @@
               <w:pStyle w:val="NormalWeb"/>
               <w:spacing w:before="0" w:beforeAutospacing="0" w:after="0" w:afterAutospacing="0" w:line="0" w:lineRule="atLeast"/>
             </w:pPr>
-            <w:hyperlink r:id="rId15" w:history="1">
+            <w:hyperlink r:id="rId14" w:history="1">
               <w:r>
                 <w:rPr>
                   <w:rStyle w:val="Hyperkobling"/>
@@ -6243,7 +5977,6 @@
               <w:rPr>
                 <w:color w:val="000000"/>
               </w:rPr>
-              <w:lastRenderedPageBreak/>
               <w:t>Ingen anbefalinger</w:t>
             </w:r>
           </w:p>
@@ -6276,7 +6009,6 @@
               <w:rPr>
                 <w:color w:val="000000"/>
               </w:rPr>
-              <w:lastRenderedPageBreak/>
               <w:t>Internett</w:t>
             </w:r>
           </w:p>
@@ -6349,6 +6081,7 @@
       </w:pPr>
       <w:bookmarkStart w:id="9" w:name="_Toc387928114"/>
       <w:r>
+        <w:lastRenderedPageBreak/>
         <w:t>Java-versjon</w:t>
       </w:r>
       <w:bookmarkEnd w:id="9"/>
@@ -6404,6 +6137,8 @@
       </w:pPr>
     </w:p>
     <w:p/>
+    <w:p/>
+    <w:p/>
     <w:p>
       <w:pPr>
         <w:pStyle w:val="Overskrift1"/>
@@ -6414,6 +6149,248 @@
       </w:r>
       <w:bookmarkEnd w:id="10"/>
     </w:p>
+    <w:p>
+      <w:pPr>
+        <w:pStyle w:val="Overskrift2"/>
+      </w:pPr>
+      <w:r>
+        <w:t>Valg</w:t>
+      </w:r>
+    </w:p>
+    <w:p>
+      <w:pPr>
+        <w:spacing w:after="0" w:line="240" w:lineRule="auto"/>
+        <w:rPr>
+          <w:rFonts w:ascii="Times New Roman" w:eastAsia="Times New Roman" w:hAnsi="Times New Roman" w:cs="Times New Roman"/>
+          <w:color w:val="000000"/>
+          <w:sz w:val="24"/>
+          <w:szCs w:val="24"/>
+          <w:lang w:eastAsia="nb-NO"/>
+        </w:rPr>
+      </w:pPr>
+      <w:r>
+        <w:rPr>
+          <w:rFonts w:ascii="Times New Roman" w:eastAsia="Times New Roman" w:hAnsi="Times New Roman" w:cs="Times New Roman"/>
+          <w:color w:val="000000"/>
+          <w:sz w:val="24"/>
+          <w:szCs w:val="24"/>
+          <w:lang w:eastAsia="nb-NO"/>
+        </w:rPr>
+        <w:t>For å gjøre program koden mest oversiktlig og justerbar har vi valgt å dele programmet i flere klasse typer.</w:t>
+      </w:r>
+      <w:r>
+        <w:rPr>
+          <w:rFonts w:ascii="Times New Roman" w:eastAsia="Times New Roman" w:hAnsi="Times New Roman" w:cs="Times New Roman"/>
+          <w:color w:val="000000"/>
+          <w:sz w:val="24"/>
+          <w:szCs w:val="24"/>
+          <w:lang w:eastAsia="nb-NO"/>
+        </w:rPr>
+        <w:t xml:space="preserve"> Database</w:t>
+      </w:r>
+      <w:r>
+        <w:rPr>
+          <w:rFonts w:ascii="Times New Roman" w:eastAsia="Times New Roman" w:hAnsi="Times New Roman" w:cs="Times New Roman"/>
+          <w:color w:val="000000"/>
+          <w:sz w:val="24"/>
+          <w:szCs w:val="24"/>
+          <w:lang w:eastAsia="nb-NO"/>
+        </w:rPr>
+        <w:t xml:space="preserve">klassene og dens arvinger </w:t>
+      </w:r>
+      <w:proofErr w:type="spellStart"/>
+      <w:r>
+        <w:rPr>
+          <w:rFonts w:ascii="Times New Roman" w:eastAsia="Times New Roman" w:hAnsi="Times New Roman" w:cs="Times New Roman"/>
+          <w:color w:val="000000"/>
+          <w:sz w:val="24"/>
+          <w:szCs w:val="24"/>
+          <w:lang w:eastAsia="nb-NO"/>
+        </w:rPr>
+        <w:t>Data_XXX</w:t>
+      </w:r>
+      <w:proofErr w:type="spellEnd"/>
+      <w:r>
+        <w:rPr>
+          <w:rFonts w:ascii="Times New Roman" w:eastAsia="Times New Roman" w:hAnsi="Times New Roman" w:cs="Times New Roman"/>
+          <w:color w:val="000000"/>
+          <w:sz w:val="24"/>
+          <w:szCs w:val="24"/>
+          <w:lang w:eastAsia="nb-NO"/>
+        </w:rPr>
+        <w:t xml:space="preserve"> inneholder SQL kommandoene som blir kjørt mot en MySQL server, og returnerer bearbeidet informasjon ifra databasen. </w:t>
+      </w:r>
+    </w:p>
+    <w:p>
+      <w:pPr>
+        <w:spacing w:after="0" w:line="240" w:lineRule="auto"/>
+        <w:rPr>
+          <w:rFonts w:ascii="Times New Roman" w:eastAsia="Times New Roman" w:hAnsi="Times New Roman" w:cs="Times New Roman"/>
+          <w:color w:val="000000"/>
+          <w:sz w:val="24"/>
+          <w:szCs w:val="24"/>
+          <w:lang w:eastAsia="nb-NO"/>
+        </w:rPr>
+      </w:pPr>
+    </w:p>
+    <w:p>
+      <w:pPr>
+        <w:spacing w:after="0" w:line="240" w:lineRule="auto"/>
+        <w:rPr>
+          <w:rFonts w:ascii="Times New Roman" w:eastAsia="Times New Roman" w:hAnsi="Times New Roman" w:cs="Times New Roman"/>
+          <w:color w:val="000000"/>
+          <w:sz w:val="24"/>
+          <w:szCs w:val="24"/>
+          <w:lang w:eastAsia="nb-NO"/>
+        </w:rPr>
+      </w:pPr>
+      <w:r>
+        <w:rPr>
+          <w:rFonts w:ascii="Times New Roman" w:eastAsia="Times New Roman" w:hAnsi="Times New Roman" w:cs="Times New Roman"/>
+          <w:color w:val="000000"/>
+          <w:sz w:val="24"/>
+          <w:szCs w:val="24"/>
+          <w:lang w:eastAsia="nb-NO"/>
+        </w:rPr>
+        <w:t>Allerede i kravspesifikasjonen valgte vi å dele SQL databehandlingen mest mulig ifra GUI klassene. Av flere grunner:</w:t>
+      </w:r>
+    </w:p>
+    <w:p>
+      <w:pPr>
+        <w:spacing w:after="0" w:line="240" w:lineRule="auto"/>
+        <w:rPr>
+          <w:rFonts w:ascii="Times New Roman" w:eastAsia="Times New Roman" w:hAnsi="Times New Roman" w:cs="Times New Roman"/>
+          <w:color w:val="000000"/>
+          <w:sz w:val="24"/>
+          <w:szCs w:val="24"/>
+          <w:lang w:eastAsia="nb-NO"/>
+        </w:rPr>
+      </w:pPr>
+    </w:p>
+    <w:p>
+      <w:pPr>
+        <w:numPr>
+          <w:ilvl w:val="0"/>
+          <w:numId w:val="20"/>
+        </w:numPr>
+        <w:spacing w:after="0" w:line="240" w:lineRule="auto"/>
+        <w:textAlignment w:val="baseline"/>
+        <w:rPr>
+          <w:rFonts w:ascii="Times New Roman" w:eastAsia="Times New Roman" w:hAnsi="Times New Roman" w:cs="Times New Roman"/>
+          <w:color w:val="000000"/>
+          <w:sz w:val="24"/>
+          <w:szCs w:val="24"/>
+          <w:lang w:eastAsia="nb-NO"/>
+        </w:rPr>
+      </w:pPr>
+      <w:r>
+        <w:rPr>
+          <w:rFonts w:ascii="Times New Roman" w:eastAsia="Times New Roman" w:hAnsi="Times New Roman" w:cs="Times New Roman"/>
+          <w:color w:val="000000"/>
+          <w:sz w:val="24"/>
+          <w:szCs w:val="24"/>
+          <w:lang w:eastAsia="nb-NO"/>
+        </w:rPr>
+        <w:t>Videreutvikling: En framtidig programmerer trenger ikke direkte å forholde seg til databasen og dens struktur, men heller bruker metoder og objekter til å manipulere databasen.</w:t>
+      </w:r>
+    </w:p>
+    <w:p>
+      <w:pPr>
+        <w:numPr>
+          <w:ilvl w:val="0"/>
+          <w:numId w:val="20"/>
+        </w:numPr>
+        <w:spacing w:after="0" w:line="240" w:lineRule="auto"/>
+        <w:textAlignment w:val="baseline"/>
+        <w:rPr>
+          <w:rFonts w:ascii="Times New Roman" w:eastAsia="Times New Roman" w:hAnsi="Times New Roman" w:cs="Times New Roman"/>
+          <w:color w:val="000000"/>
+          <w:sz w:val="24"/>
+          <w:szCs w:val="24"/>
+          <w:lang w:eastAsia="nb-NO"/>
+        </w:rPr>
+      </w:pPr>
+      <w:r>
+        <w:rPr>
+          <w:rFonts w:ascii="Times New Roman" w:eastAsia="Times New Roman" w:hAnsi="Times New Roman" w:cs="Times New Roman"/>
+          <w:color w:val="000000"/>
+          <w:sz w:val="24"/>
+          <w:szCs w:val="24"/>
+          <w:lang w:eastAsia="nb-NO"/>
+        </w:rPr>
+        <w:t xml:space="preserve">Samkjøring mellom utviklerne: For å minske dobbelt koding av SQL kommandoer er det bedre å samle like SQL kommandoer slik at et gruppemedlem ikke trenger </w:t>
+      </w:r>
+      <w:r>
+        <w:rPr>
+          <w:rFonts w:ascii="Times New Roman" w:eastAsia="Times New Roman" w:hAnsi="Times New Roman" w:cs="Times New Roman"/>
+          <w:color w:val="000000"/>
+          <w:sz w:val="24"/>
+          <w:szCs w:val="24"/>
+          <w:lang w:eastAsia="nb-NO"/>
+        </w:rPr>
+        <w:t>å sette seg inn i alle database</w:t>
+      </w:r>
+      <w:r>
+        <w:rPr>
+          <w:rFonts w:ascii="Times New Roman" w:eastAsia="Times New Roman" w:hAnsi="Times New Roman" w:cs="Times New Roman"/>
+          <w:color w:val="000000"/>
+          <w:sz w:val="24"/>
+          <w:szCs w:val="24"/>
+          <w:lang w:eastAsia="nb-NO"/>
+        </w:rPr>
+        <w:t xml:space="preserve">kommandoene, men heller fokusere på sine oppgaver. </w:t>
+      </w:r>
+    </w:p>
+    <w:p>
+      <w:pPr>
+        <w:numPr>
+          <w:ilvl w:val="0"/>
+          <w:numId w:val="20"/>
+        </w:numPr>
+        <w:spacing w:after="0" w:line="240" w:lineRule="auto"/>
+        <w:textAlignment w:val="baseline"/>
+        <w:rPr>
+          <w:rFonts w:ascii="Times New Roman" w:eastAsia="Times New Roman" w:hAnsi="Times New Roman" w:cs="Times New Roman"/>
+          <w:color w:val="000000"/>
+          <w:sz w:val="24"/>
+          <w:szCs w:val="24"/>
+          <w:lang w:eastAsia="nb-NO"/>
+        </w:rPr>
+      </w:pPr>
+      <w:r>
+        <w:rPr>
+          <w:rFonts w:ascii="Times New Roman" w:eastAsia="Times New Roman" w:hAnsi="Times New Roman" w:cs="Times New Roman"/>
+          <w:color w:val="000000"/>
+          <w:sz w:val="24"/>
+          <w:szCs w:val="24"/>
+          <w:lang w:eastAsia="nb-NO"/>
+        </w:rPr>
+        <w:t xml:space="preserve">Oversikt: Ved å se igjennom </w:t>
+      </w:r>
+      <w:proofErr w:type="spellStart"/>
+      <w:r>
+        <w:rPr>
+          <w:rFonts w:ascii="Times New Roman" w:eastAsia="Times New Roman" w:hAnsi="Times New Roman" w:cs="Times New Roman"/>
+          <w:color w:val="000000"/>
+          <w:sz w:val="24"/>
+          <w:szCs w:val="24"/>
+          <w:lang w:eastAsia="nb-NO"/>
+        </w:rPr>
+        <w:t>Data_XXX</w:t>
+      </w:r>
+      <w:proofErr w:type="spellEnd"/>
+      <w:r>
+        <w:rPr>
+          <w:rFonts w:ascii="Times New Roman" w:eastAsia="Times New Roman" w:hAnsi="Times New Roman" w:cs="Times New Roman"/>
+          <w:color w:val="000000"/>
+          <w:sz w:val="24"/>
+          <w:szCs w:val="24"/>
+          <w:lang w:eastAsia="nb-NO"/>
+        </w:rPr>
+        <w:t xml:space="preserve"> klassene får man en god oversikt over hvordan databasen fungerer, og hvordan man selv skal kunne lage sine egne SQL kommandoer.</w:t>
+      </w:r>
+    </w:p>
+    <w:p/>
     <w:p>
       <w:pPr>
         <w:pStyle w:val="Overskrift2"/>
@@ -6610,6 +6587,7 @@
           <w:szCs w:val="22"/>
           <w:lang w:eastAsia="en-US"/>
         </w:rPr>
+        <w:lastRenderedPageBreak/>
         <w:t>Data_Bruker</w:t>
       </w:r>
       <w:proofErr w:type="spellEnd"/>
@@ -7015,7 +6993,6 @@
           <w:szCs w:val="22"/>
           <w:lang w:eastAsia="en-US"/>
         </w:rPr>
-        <w:lastRenderedPageBreak/>
         <w:t>SubPanel_LogOut</w:t>
       </w:r>
       <w:proofErr w:type="spellEnd"/>
@@ -7700,6 +7677,7 @@
           <w:szCs w:val="22"/>
           <w:lang w:eastAsia="en-US"/>
         </w:rPr>
+        <w:lastRenderedPageBreak/>
         <w:t>Data_Utleier</w:t>
       </w:r>
       <w:proofErr w:type="spellEnd"/>
@@ -7846,7 +7824,6 @@
         <w:rPr>
           <w:sz w:val="24"/>
         </w:rPr>
-        <w:lastRenderedPageBreak/>
         <w:t>For å validere brukerinput har vi laget metoder som sjekker om feltene i vinduet inneholder gyldig informasjon. Hvis ikke vil brukeren bli vist en feilmelding, slik at han/hun kan rette opp feilen.</w:t>
       </w:r>
     </w:p>
@@ -7941,7 +7918,7 @@
           <w:szCs w:val="22"/>
           <w:lang w:eastAsia="en-US"/>
         </w:rPr>
-        <w:t>GUI skalering</w:t>
+        <w:t xml:space="preserve">GUI </w:t>
       </w:r>
       <w:r>
         <w:rPr>
@@ -7949,7 +7926,23 @@
           <w:szCs w:val="22"/>
           <w:lang w:eastAsia="en-US"/>
         </w:rPr>
-        <w:t xml:space="preserve">, </w:t>
+        <w:t>skalering</w:t>
+      </w:r>
+      <w:r>
+        <w:rPr>
+          <w:rFonts w:asciiTheme="minorHAnsi" w:eastAsiaTheme="minorHAnsi" w:hAnsiTheme="minorHAnsi" w:cstheme="minorBidi"/>
+          <w:szCs w:val="22"/>
+          <w:lang w:eastAsia="en-US"/>
+        </w:rPr>
+        <w:t>. K</w:t>
+      </w:r>
+      <w:r>
+        <w:rPr>
+          <w:rFonts w:asciiTheme="minorHAnsi" w:eastAsiaTheme="minorHAnsi" w:hAnsiTheme="minorHAnsi" w:cstheme="minorBidi"/>
+          <w:szCs w:val="22"/>
+          <w:lang w:eastAsia="en-US"/>
+        </w:rPr>
+        <w:t>omponentene vises ikke riktig på alle skjermstørrelser.</w:t>
       </w:r>
     </w:p>
     <w:p>
@@ -7973,17 +7966,47 @@
           <w:szCs w:val="22"/>
           <w:lang w:eastAsia="en-US"/>
         </w:rPr>
-        <w:t xml:space="preserve">Gjenoppretting av en database med eksisterende </w:t>
-      </w:r>
-      <w:bookmarkStart w:id="16" w:name="_GoBack"/>
-      <w:bookmarkEnd w:id="16"/>
+        <w:t>Gjenoppretting av en</w:t>
+      </w:r>
       <w:r>
         <w:rPr>
           <w:rFonts w:asciiTheme="minorHAnsi" w:eastAsiaTheme="minorHAnsi" w:hAnsiTheme="minorHAnsi" w:cstheme="minorBidi"/>
           <w:szCs w:val="22"/>
           <w:lang w:eastAsia="en-US"/>
         </w:rPr>
-        <w:t>data, kan forårsake problemer.</w:t>
+        <w:t xml:space="preserve"> database med eksisterende data</w:t>
+      </w:r>
+      <w:r>
+        <w:rPr>
+          <w:rFonts w:asciiTheme="minorHAnsi" w:eastAsiaTheme="minorHAnsi" w:hAnsiTheme="minorHAnsi" w:cstheme="minorBidi"/>
+          <w:szCs w:val="22"/>
+          <w:lang w:eastAsia="en-US"/>
+        </w:rPr>
+        <w:t xml:space="preserve"> kan forårsake problemer.</w:t>
+      </w:r>
+    </w:p>
+    <w:p>
+      <w:pPr>
+        <w:pStyle w:val="NormalWeb"/>
+        <w:numPr>
+          <w:ilvl w:val="0"/>
+          <w:numId w:val="23"/>
+        </w:numPr>
+        <w:spacing w:before="0" w:beforeAutospacing="0" w:after="0" w:afterAutospacing="0"/>
+        <w:textAlignment w:val="baseline"/>
+        <w:rPr>
+          <w:rFonts w:asciiTheme="minorHAnsi" w:eastAsiaTheme="minorHAnsi" w:hAnsiTheme="minorHAnsi" w:cstheme="minorBidi"/>
+          <w:szCs w:val="22"/>
+          <w:lang w:eastAsia="en-US"/>
+        </w:rPr>
+      </w:pPr>
+      <w:r>
+        <w:rPr>
+          <w:rFonts w:asciiTheme="minorHAnsi" w:eastAsiaTheme="minorHAnsi" w:hAnsiTheme="minorHAnsi" w:cstheme="minorBidi"/>
+          <w:szCs w:val="22"/>
+          <w:lang w:eastAsia="en-US"/>
+        </w:rPr>
+        <w:t>Når utleier blir slettet fra systemet vil noe data ligge igjen i databasen.</w:t>
       </w:r>
     </w:p>
     <w:p>
@@ -8000,6 +8023,22 @@
     </w:p>
     <w:p>
       <w:pPr>
+        <w:pStyle w:val="Overskrift2"/>
+        <w:rPr>
+          <w:rFonts w:ascii="Times New Roman" w:eastAsia="Times New Roman" w:hAnsi="Times New Roman"/>
+          <w:lang w:eastAsia="nb-NO"/>
+        </w:rPr>
+      </w:pPr>
+      <w:r>
+        <w:rPr>
+          <w:rFonts w:eastAsia="Times New Roman"/>
+          <w:lang w:eastAsia="nb-NO"/>
+        </w:rPr>
+        <w:t>Ytelse</w:t>
+      </w:r>
+    </w:p>
+    <w:p>
+      <w:pPr>
         <w:pStyle w:val="NormalWeb"/>
         <w:spacing w:before="0" w:beforeAutospacing="0" w:after="0" w:afterAutospacing="0"/>
         <w:textAlignment w:val="baseline"/>
@@ -8009,34 +8048,6 @@
           <w:lang w:eastAsia="en-US"/>
         </w:rPr>
       </w:pPr>
-    </w:p>
-    <w:p>
-      <w:pPr>
-        <w:pStyle w:val="Overskrift2"/>
-        <w:rPr>
-          <w:rFonts w:ascii="Times New Roman" w:eastAsia="Times New Roman" w:hAnsi="Times New Roman"/>
-          <w:lang w:eastAsia="nb-NO"/>
-        </w:rPr>
-      </w:pPr>
-      <w:r>
-        <w:rPr>
-          <w:rFonts w:eastAsia="Times New Roman"/>
-          <w:lang w:eastAsia="nb-NO"/>
-        </w:rPr>
-        <w:t>Ytelse</w:t>
-      </w:r>
-    </w:p>
-    <w:p>
-      <w:pPr>
-        <w:pStyle w:val="NormalWeb"/>
-        <w:spacing w:before="0" w:beforeAutospacing="0" w:after="0" w:afterAutospacing="0"/>
-        <w:textAlignment w:val="baseline"/>
-        <w:rPr>
-          <w:rFonts w:asciiTheme="minorHAnsi" w:eastAsiaTheme="minorHAnsi" w:hAnsiTheme="minorHAnsi" w:cstheme="minorBidi"/>
-          <w:szCs w:val="22"/>
-          <w:lang w:eastAsia="en-US"/>
-        </w:rPr>
-      </w:pPr>
       <w:r>
         <w:br/>
       </w:r>
@@ -8094,7 +8105,7 @@
       </w:pPr>
     </w:p>
     <w:sectPr>
-      <w:footerReference w:type="default" r:id="rId16"/>
+      <w:footerReference w:type="default" r:id="rId15"/>
       <w:pgSz w:w="11906" w:h="16838"/>
       <w:pgMar w:top="1417" w:right="1417" w:bottom="1417" w:left="1417" w:header="708" w:footer="708" w:gutter="0"/>
       <w:pgNumType w:start="0"/>
@@ -8161,7 +8172,7 @@
           <w:rPr>
             <w:noProof/>
           </w:rPr>
-          <w:t>10</w:t>
+          <w:t>6</w:t>
         </w:r>
         <w:r>
           <w:fldChar w:fldCharType="end"/>
@@ -14223,7 +14234,7 @@
 </file>
 
 <file path=customXml/itemProps2.xml><?xml version="1.0" encoding="utf-8"?>
-<ds:datastoreItem xmlns:ds="http://schemas.openxmlformats.org/officeDocument/2006/customXml" ds:itemID="{1E4594E9-3B5E-46CD-95E2-E801B2049A99}">
+<ds:datastoreItem xmlns:ds="http://schemas.openxmlformats.org/officeDocument/2006/customXml" ds:itemID="{7E7993B8-FBC9-488E-B870-31A19DF68E1E}">
   <ds:schemaRefs>
     <ds:schemaRef ds:uri="http://schemas.openxmlformats.org/officeDocument/2006/bibliography"/>
   </ds:schemaRefs>

</xml_diff>